<commit_message>
add report for second laba
</commit_message>
<xml_diff>
--- a/М023_Красников_БЮ_ЛР1.docx
+++ b/М023_Красников_БЮ_ЛР1.docx
@@ -83,6 +83,11 @@
     </w:p>
     <w:p/>
     <w:p>
+      <w:pPr>
+        <w:rPr>
+          <w:lang w:val="en-US"/>
+        </w:rPr>
+      </w:pPr>
       <w:r>
         <w:drawing>
           <wp:inline distT="0" distB="0" distL="0" distR="0" wp14:anchorId="28A86533" wp14:editId="5F3F0D33">
@@ -109,6 +114,223 @@
                     <a:xfrm>
                       <a:off x="0" y="0"/>
                       <a:ext cx="5461000" cy="2197100"/>
+                    </a:xfrm>
+                    <a:prstGeom prst="rect">
+                      <a:avLst/>
+                    </a:prstGeom>
+                  </pic:spPr>
+                </pic:pic>
+              </a:graphicData>
+            </a:graphic>
+          </wp:inline>
+        </w:drawing>
+      </w:r>
+    </w:p>
+    <w:p>
+      <w:pPr>
+        <w:rPr>
+          <w:lang w:val="en-US"/>
+        </w:rPr>
+      </w:pPr>
+    </w:p>
+    <w:p>
+      <w:pPr>
+        <w:rPr>
+          <w:lang w:val="en-US"/>
+        </w:rPr>
+      </w:pPr>
+      <w:r>
+        <w:rPr>
+          <w:lang w:val="en-US"/>
+        </w:rPr>
+        <w:drawing>
+          <wp:inline distT="0" distB="0" distL="0" distR="0" wp14:anchorId="4427ECE0" wp14:editId="4AB72F15">
+            <wp:extent cx="4787900" cy="698500"/>
+            <wp:effectExtent l="0" t="0" r="0" b="0"/>
+            <wp:docPr id="4" name="Рисунок 4"/>
+            <wp:cNvGraphicFramePr>
+              <a:graphicFrameLocks xmlns:a="http://schemas.openxmlformats.org/drawingml/2006/main" noChangeAspect="1"/>
+            </wp:cNvGraphicFramePr>
+            <a:graphic xmlns:a="http://schemas.openxmlformats.org/drawingml/2006/main">
+              <a:graphicData uri="http://schemas.openxmlformats.org/drawingml/2006/picture">
+                <pic:pic xmlns:pic="http://schemas.openxmlformats.org/drawingml/2006/picture">
+                  <pic:nvPicPr>
+                    <pic:cNvPr id="1" name=""/>
+                    <pic:cNvPicPr/>
+                  </pic:nvPicPr>
+                  <pic:blipFill>
+                    <a:blip r:embed="rId7"/>
+                    <a:stretch>
+                      <a:fillRect/>
+                    </a:stretch>
+                  </pic:blipFill>
+                  <pic:spPr>
+                    <a:xfrm>
+                      <a:off x="0" y="0"/>
+                      <a:ext cx="4787900" cy="698500"/>
+                    </a:xfrm>
+                    <a:prstGeom prst="rect">
+                      <a:avLst/>
+                    </a:prstGeom>
+                  </pic:spPr>
+                </pic:pic>
+              </a:graphicData>
+            </a:graphic>
+          </wp:inline>
+        </w:drawing>
+      </w:r>
+    </w:p>
+    <w:p>
+      <w:pPr>
+        <w:rPr>
+          <w:lang w:val="en-US"/>
+        </w:rPr>
+      </w:pPr>
+    </w:p>
+    <w:p>
+      <w:pPr>
+        <w:rPr>
+          <w:lang w:val="en-US"/>
+        </w:rPr>
+      </w:pPr>
+      <w:r>
+        <w:rPr>
+          <w:lang w:val="en-US"/>
+        </w:rPr>
+        <w:drawing>
+          <wp:inline distT="0" distB="0" distL="0" distR="0" wp14:anchorId="3AECA35E" wp14:editId="27B07C71">
+            <wp:extent cx="5940425" cy="1647190"/>
+            <wp:effectExtent l="0" t="0" r="3175" b="3810"/>
+            <wp:docPr id="5" name="Рисунок 5"/>
+            <wp:cNvGraphicFramePr>
+              <a:graphicFrameLocks xmlns:a="http://schemas.openxmlformats.org/drawingml/2006/main" noChangeAspect="1"/>
+            </wp:cNvGraphicFramePr>
+            <a:graphic xmlns:a="http://schemas.openxmlformats.org/drawingml/2006/main">
+              <a:graphicData uri="http://schemas.openxmlformats.org/drawingml/2006/picture">
+                <pic:pic xmlns:pic="http://schemas.openxmlformats.org/drawingml/2006/picture">
+                  <pic:nvPicPr>
+                    <pic:cNvPr id="1" name=""/>
+                    <pic:cNvPicPr/>
+                  </pic:nvPicPr>
+                  <pic:blipFill>
+                    <a:blip r:embed="rId8"/>
+                    <a:stretch>
+                      <a:fillRect/>
+                    </a:stretch>
+                  </pic:blipFill>
+                  <pic:spPr>
+                    <a:xfrm>
+                      <a:off x="0" y="0"/>
+                      <a:ext cx="5940425" cy="1647190"/>
+                    </a:xfrm>
+                    <a:prstGeom prst="rect">
+                      <a:avLst/>
+                    </a:prstGeom>
+                  </pic:spPr>
+                </pic:pic>
+              </a:graphicData>
+            </a:graphic>
+          </wp:inline>
+        </w:drawing>
+      </w:r>
+    </w:p>
+    <w:p>
+      <w:pPr>
+        <w:rPr>
+          <w:lang w:val="en-US"/>
+        </w:rPr>
+      </w:pPr>
+    </w:p>
+    <w:p>
+      <w:pPr>
+        <w:rPr>
+          <w:lang w:val="en-US"/>
+        </w:rPr>
+      </w:pPr>
+      <w:r>
+        <w:rPr>
+          <w:lang w:val="en-US"/>
+        </w:rPr>
+        <w:drawing>
+          <wp:inline distT="0" distB="0" distL="0" distR="0" wp14:anchorId="0E55B4BA" wp14:editId="09030A28">
+            <wp:extent cx="5892800" cy="317500"/>
+            <wp:effectExtent l="0" t="0" r="0" b="0"/>
+            <wp:docPr id="6" name="Рисунок 6"/>
+            <wp:cNvGraphicFramePr>
+              <a:graphicFrameLocks xmlns:a="http://schemas.openxmlformats.org/drawingml/2006/main" noChangeAspect="1"/>
+            </wp:cNvGraphicFramePr>
+            <a:graphic xmlns:a="http://schemas.openxmlformats.org/drawingml/2006/main">
+              <a:graphicData uri="http://schemas.openxmlformats.org/drawingml/2006/picture">
+                <pic:pic xmlns:pic="http://schemas.openxmlformats.org/drawingml/2006/picture">
+                  <pic:nvPicPr>
+                    <pic:cNvPr id="1" name=""/>
+                    <pic:cNvPicPr/>
+                  </pic:nvPicPr>
+                  <pic:blipFill>
+                    <a:blip r:embed="rId9"/>
+                    <a:stretch>
+                      <a:fillRect/>
+                    </a:stretch>
+                  </pic:blipFill>
+                  <pic:spPr>
+                    <a:xfrm>
+                      <a:off x="0" y="0"/>
+                      <a:ext cx="5892800" cy="317500"/>
+                    </a:xfrm>
+                    <a:prstGeom prst="rect">
+                      <a:avLst/>
+                    </a:prstGeom>
+                  </pic:spPr>
+                </pic:pic>
+              </a:graphicData>
+            </a:graphic>
+          </wp:inline>
+        </w:drawing>
+      </w:r>
+    </w:p>
+    <w:p>
+      <w:pPr>
+        <w:rPr>
+          <w:lang w:val="en-US"/>
+        </w:rPr>
+      </w:pPr>
+    </w:p>
+    <w:p>
+      <w:pPr>
+        <w:rPr>
+          <w:lang w:val="en-US"/>
+        </w:rPr>
+      </w:pPr>
+      <w:r>
+        <w:rPr>
+          <w:lang w:val="en-US"/>
+        </w:rPr>
+        <w:lastRenderedPageBreak/>
+        <w:drawing>
+          <wp:inline distT="0" distB="0" distL="0" distR="0" wp14:anchorId="2B83D22C" wp14:editId="6167D3D8">
+            <wp:extent cx="5940425" cy="2486025"/>
+            <wp:effectExtent l="0" t="0" r="3175" b="3175"/>
+            <wp:docPr id="7" name="Рисунок 7"/>
+            <wp:cNvGraphicFramePr>
+              <a:graphicFrameLocks xmlns:a="http://schemas.openxmlformats.org/drawingml/2006/main" noChangeAspect="1"/>
+            </wp:cNvGraphicFramePr>
+            <a:graphic xmlns:a="http://schemas.openxmlformats.org/drawingml/2006/main">
+              <a:graphicData uri="http://schemas.openxmlformats.org/drawingml/2006/picture">
+                <pic:pic xmlns:pic="http://schemas.openxmlformats.org/drawingml/2006/picture">
+                  <pic:nvPicPr>
+                    <pic:cNvPr id="1" name=""/>
+                    <pic:cNvPicPr/>
+                  </pic:nvPicPr>
+                  <pic:blipFill>
+                    <a:blip r:embed="rId10"/>
+                    <a:stretch>
+                      <a:fillRect/>
+                    </a:stretch>
+                  </pic:blipFill>
+                  <pic:spPr>
+                    <a:xfrm>
+                      <a:off x="0" y="0"/>
+                      <a:ext cx="5940425" cy="2486025"/>
                     </a:xfrm>
                     <a:prstGeom prst="rect">
                       <a:avLst/>

</xml_diff>